<commit_message>
Adição de um monte de documentos novos e também renomeando alguns
</commit_message>
<xml_diff>
--- a/Files/Documentos/PRESENCIAL_Formulário-de-solicitação-de-estágio-NÃO-OBRIGATÓRIO.docx
+++ b/Files/Documentos/PRESENCIAL_Formulário-de-solicitação-de-estágio-NÃO-OBRIGATÓRIO.docx
@@ -1,6 +1,6 @@
 
 <file path=word/document.xml><?xml version="1.0" encoding="utf-8"?>
-<w:document xmlns:wpc="http://schemas.microsoft.com/office/word/2010/wordprocessingCanvas" xmlns:cx="http://schemas.microsoft.com/office/drawing/2014/chartex" xmlns:cx1="http://schemas.microsoft.com/office/drawing/2015/9/8/chartex" xmlns:cx2="http://schemas.microsoft.com/office/drawing/2015/10/21/chartex" xmlns:cx3="http://schemas.microsoft.com/office/drawing/2016/5/9/chartex" xmlns:cx4="http://schemas.microsoft.com/office/drawing/2016/5/10/chartex" xmlns:cx5="http://schemas.microsoft.com/office/drawing/2016/5/11/chartex" xmlns:cx6="http://schemas.microsoft.com/office/drawing/2016/5/12/chartex" xmlns:cx7="http://schemas.microsoft.com/office/drawing/2016/5/13/chartex" xmlns:cx8="http://schemas.microsoft.com/office/drawing/2016/5/14/chartex" xmlns:mc="http://schemas.openxmlformats.org/markup-compatibility/2006" xmlns:aink="http://schemas.microsoft.com/office/drawing/2016/ink" xmlns:am3d="http://schemas.microsoft.com/office/drawing/2017/model3d" xmlns:o="urn:schemas-microsoft-com:office:office" xmlns:oel="http://schemas.microsoft.com/office/2019/extlst" xmlns:r="http://schemas.openxmlformats.org/officeDocument/2006/relationships" xmlns:m="http://schemas.openxmlformats.org/officeDocument/2006/math" xmlns:v="urn:schemas-microsoft-com:vml" xmlns:wp14="http://schemas.microsoft.com/office/word/2010/wordprocessingDrawing" xmlns:wp="http://schemas.openxmlformats.org/drawingml/2006/wordprocessingDrawing" xmlns:w10="urn:schemas-microsoft-com:office:word" xmlns:w="http://schemas.openxmlformats.org/wordprocessingml/2006/main" xmlns:w14="http://schemas.microsoft.com/office/word/2010/wordml" xmlns:w15="http://schemas.microsoft.com/office/word/2012/wordml" xmlns:w16cex="http://schemas.microsoft.com/office/word/2018/wordml/cex" xmlns:w16cid="http://schemas.microsoft.com/office/word/2016/wordml/cid" xmlns:w16="http://schemas.microsoft.com/office/word/2018/wordml" xmlns:w16sdtdh="http://schemas.microsoft.com/office/word/2020/wordml/sdtdatahash" xmlns:w16se="http://schemas.microsoft.com/office/word/2015/wordml/symex" xmlns:wpg="http://schemas.microsoft.com/office/word/2010/wordprocessingGroup" xmlns:wpi="http://schemas.microsoft.com/office/word/2010/wordprocessingInk" xmlns:wne="http://schemas.microsoft.com/office/word/2006/wordml" xmlns:wps="http://schemas.microsoft.com/office/word/2010/wordprocessingShape" mc:Ignorable="w14 w15 w16se w16cid w16 w16cex w16sdtdh wp14">
+<w:document xmlns:wpc="http://schemas.microsoft.com/office/word/2010/wordprocessingCanvas" xmlns:cx="http://schemas.microsoft.com/office/drawing/2014/chartex" xmlns:cx1="http://schemas.microsoft.com/office/drawing/2015/9/8/chartex" xmlns:cx2="http://schemas.microsoft.com/office/drawing/2015/10/21/chartex" xmlns:cx3="http://schemas.microsoft.com/office/drawing/2016/5/9/chartex" xmlns:cx4="http://schemas.microsoft.com/office/drawing/2016/5/10/chartex" xmlns:cx5="http://schemas.microsoft.com/office/drawing/2016/5/11/chartex" xmlns:cx6="http://schemas.microsoft.com/office/drawing/2016/5/12/chartex" xmlns:cx7="http://schemas.microsoft.com/office/drawing/2016/5/13/chartex" xmlns:cx8="http://schemas.microsoft.com/office/drawing/2016/5/14/chartex" xmlns:mc="http://schemas.openxmlformats.org/markup-compatibility/2006" xmlns:aink="http://schemas.microsoft.com/office/drawing/2016/ink" xmlns:am3d="http://schemas.microsoft.com/office/drawing/2017/model3d" xmlns:o="urn:schemas-microsoft-com:office:office" xmlns:oel="http://schemas.microsoft.com/office/2019/extlst" xmlns:r="http://schemas.openxmlformats.org/officeDocument/2006/relationships" xmlns:m="http://schemas.openxmlformats.org/officeDocument/2006/math" xmlns:v="urn:schemas-microsoft-com:vml" xmlns:wp14="http://schemas.microsoft.com/office/word/2010/wordprocessingDrawing" xmlns:wp="http://schemas.openxmlformats.org/drawingml/2006/wordprocessingDrawing" xmlns:w10="urn:schemas-microsoft-com:office:word" xmlns:w="http://schemas.openxmlformats.org/wordprocessingml/2006/main" xmlns:w14="http://schemas.microsoft.com/office/word/2010/wordml" xmlns:w15="http://schemas.microsoft.com/office/word/2012/wordml" xmlns:w16cex="http://schemas.microsoft.com/office/word/2018/wordml/cex" xmlns:w16cid="http://schemas.microsoft.com/office/word/2016/wordml/cid" xmlns:w16="http://schemas.microsoft.com/office/word/2018/wordml" xmlns:w16du="http://schemas.microsoft.com/office/word/2023/wordml/word16du" xmlns:w16sdtdh="http://schemas.microsoft.com/office/word/2020/wordml/sdtdatahash" xmlns:w16se="http://schemas.microsoft.com/office/word/2015/wordml/symex" xmlns:wpg="http://schemas.microsoft.com/office/word/2010/wordprocessingGroup" xmlns:wpi="http://schemas.microsoft.com/office/word/2010/wordprocessingInk" xmlns:wne="http://schemas.microsoft.com/office/word/2006/wordml" xmlns:wps="http://schemas.microsoft.com/office/word/2010/wordprocessingShape" mc:Ignorable="w14 w15 w16se w16cid w16 w16cex w16sdtdh w16du wp14">
   <w:background w:color="FFFFFF"/>
   <w:body>
     <w:p>
@@ -174,12 +174,6 @@
         <w:gridCol w:w="2322"/>
       </w:tblGrid>
       <w:tr>
-        <w:tblPrEx>
-          <w:tblCellMar>
-            <w:top w:w="0" w:type="dxa"/>
-            <w:bottom w:w="0" w:type="dxa"/>
-          </w:tblCellMar>
-        </w:tblPrEx>
         <w:trPr>
           <w:cantSplit/>
         </w:trPr>
@@ -218,12 +212,6 @@
         </w:tc>
       </w:tr>
       <w:tr>
-        <w:tblPrEx>
-          <w:tblCellMar>
-            <w:top w:w="0" w:type="dxa"/>
-            <w:bottom w:w="0" w:type="dxa"/>
-          </w:tblCellMar>
-        </w:tblPrEx>
         <w:trPr>
           <w:cantSplit/>
         </w:trPr>
@@ -267,12 +255,6 @@
         </w:tc>
       </w:tr>
       <w:tr>
-        <w:tblPrEx>
-          <w:tblCellMar>
-            <w:top w:w="0" w:type="dxa"/>
-            <w:bottom w:w="0" w:type="dxa"/>
-          </w:tblCellMar>
-        </w:tblPrEx>
         <w:trPr>
           <w:cantSplit/>
         </w:trPr>
@@ -318,12 +300,6 @@
         </w:tc>
       </w:tr>
       <w:tr>
-        <w:tblPrEx>
-          <w:tblCellMar>
-            <w:top w:w="0" w:type="dxa"/>
-            <w:bottom w:w="0" w:type="dxa"/>
-          </w:tblCellMar>
-        </w:tblPrEx>
         <w:trPr>
           <w:cantSplit/>
         </w:trPr>
@@ -441,12 +417,6 @@
         </w:tc>
       </w:tr>
       <w:tr>
-        <w:tblPrEx>
-          <w:tblCellMar>
-            <w:top w:w="0" w:type="dxa"/>
-            <w:bottom w:w="0" w:type="dxa"/>
-          </w:tblCellMar>
-        </w:tblPrEx>
         <w:trPr>
           <w:cantSplit/>
         </w:trPr>
@@ -523,12 +493,6 @@
         </w:tc>
       </w:tr>
       <w:tr>
-        <w:tblPrEx>
-          <w:tblCellMar>
-            <w:top w:w="0" w:type="dxa"/>
-            <w:bottom w:w="0" w:type="dxa"/>
-          </w:tblCellMar>
-        </w:tblPrEx>
         <w:trPr>
           <w:cantSplit/>
         </w:trPr>
@@ -589,12 +553,6 @@
         </w:tc>
       </w:tr>
       <w:tr>
-        <w:tblPrEx>
-          <w:tblCellMar>
-            <w:top w:w="0" w:type="dxa"/>
-            <w:bottom w:w="0" w:type="dxa"/>
-          </w:tblCellMar>
-        </w:tblPrEx>
         <w:trPr>
           <w:cantSplit/>
         </w:trPr>
@@ -706,12 +664,6 @@
         </w:tc>
       </w:tr>
       <w:tr>
-        <w:tblPrEx>
-          <w:tblCellMar>
-            <w:top w:w="0" w:type="dxa"/>
-            <w:bottom w:w="0" w:type="dxa"/>
-          </w:tblCellMar>
-        </w:tblPrEx>
         <w:trPr>
           <w:cantSplit/>
         </w:trPr>
@@ -797,12 +749,6 @@
         </w:tc>
       </w:tr>
       <w:tr>
-        <w:tblPrEx>
-          <w:tblCellMar>
-            <w:top w:w="0" w:type="dxa"/>
-            <w:bottom w:w="0" w:type="dxa"/>
-          </w:tblCellMar>
-        </w:tblPrEx>
         <w:trPr>
           <w:cantSplit/>
         </w:trPr>
@@ -891,12 +837,6 @@
         </w:tc>
       </w:tr>
       <w:tr>
-        <w:tblPrEx>
-          <w:tblCellMar>
-            <w:top w:w="0" w:type="dxa"/>
-            <w:bottom w:w="0" w:type="dxa"/>
-          </w:tblCellMar>
-        </w:tblPrEx>
         <w:tc>
           <w:tcPr>
             <w:tcW w:w="4464" w:type="dxa"/>
@@ -1138,12 +1078,6 @@
         </w:tc>
       </w:tr>
       <w:tr>
-        <w:tblPrEx>
-          <w:tblCellMar>
-            <w:top w:w="0" w:type="dxa"/>
-            <w:bottom w:w="0" w:type="dxa"/>
-          </w:tblCellMar>
-        </w:tblPrEx>
         <w:tc>
           <w:tcPr>
             <w:tcW w:w="4464" w:type="dxa"/>
@@ -1283,12 +1217,6 @@
         </w:tc>
       </w:tr>
       <w:tr>
-        <w:tblPrEx>
-          <w:tblCellMar>
-            <w:top w:w="0" w:type="dxa"/>
-            <w:bottom w:w="0" w:type="dxa"/>
-          </w:tblCellMar>
-        </w:tblPrEx>
         <w:tc>
           <w:tcPr>
             <w:tcW w:w="4464" w:type="dxa"/>
@@ -1404,12 +1332,6 @@
         </w:tc>
       </w:tr>
       <w:tr>
-        <w:tblPrEx>
-          <w:tblCellMar>
-            <w:top w:w="0" w:type="dxa"/>
-            <w:bottom w:w="0" w:type="dxa"/>
-          </w:tblCellMar>
-        </w:tblPrEx>
         <w:trPr>
           <w:cantSplit/>
         </w:trPr>
@@ -1447,12 +1369,6 @@
         </w:tc>
       </w:tr>
       <w:tr>
-        <w:tblPrEx>
-          <w:tblCellMar>
-            <w:top w:w="0" w:type="dxa"/>
-            <w:bottom w:w="0" w:type="dxa"/>
-          </w:tblCellMar>
-        </w:tblPrEx>
         <w:trPr>
           <w:cantSplit/>
         </w:trPr>
@@ -1490,12 +1406,6 @@
         </w:tc>
       </w:tr>
       <w:tr>
-        <w:tblPrEx>
-          <w:tblCellMar>
-            <w:top w:w="0" w:type="dxa"/>
-            <w:bottom w:w="0" w:type="dxa"/>
-          </w:tblCellMar>
-        </w:tblPrEx>
         <w:tc>
           <w:tcPr>
             <w:tcW w:w="7529" w:type="dxa"/>
@@ -1553,12 +1463,6 @@
         </w:tc>
       </w:tr>
       <w:tr>
-        <w:tblPrEx>
-          <w:tblCellMar>
-            <w:top w:w="0" w:type="dxa"/>
-            <w:bottom w:w="0" w:type="dxa"/>
-          </w:tblCellMar>
-        </w:tblPrEx>
         <w:trPr>
           <w:cantSplit/>
         </w:trPr>
@@ -1619,12 +1523,6 @@
         </w:tc>
       </w:tr>
       <w:tr>
-        <w:tblPrEx>
-          <w:tblCellMar>
-            <w:top w:w="0" w:type="dxa"/>
-            <w:bottom w:w="0" w:type="dxa"/>
-          </w:tblCellMar>
-        </w:tblPrEx>
         <w:trPr>
           <w:cantSplit/>
         </w:trPr>
@@ -1736,12 +1634,6 @@
         </w:tc>
       </w:tr>
       <w:tr>
-        <w:tblPrEx>
-          <w:tblCellMar>
-            <w:top w:w="0" w:type="dxa"/>
-            <w:bottom w:w="0" w:type="dxa"/>
-          </w:tblCellMar>
-        </w:tblPrEx>
         <w:trPr>
           <w:cantSplit/>
         </w:trPr>
@@ -1861,12 +1753,6 @@
         </w:tc>
       </w:tr>
       <w:tr>
-        <w:tblPrEx>
-          <w:tblCellMar>
-            <w:top w:w="0" w:type="dxa"/>
-            <w:bottom w:w="0" w:type="dxa"/>
-          </w:tblCellMar>
-        </w:tblPrEx>
         <w:trPr>
           <w:cantSplit/>
         </w:trPr>
@@ -1955,12 +1841,6 @@
         </w:tc>
       </w:tr>
       <w:tr>
-        <w:tblPrEx>
-          <w:tblCellMar>
-            <w:top w:w="0" w:type="dxa"/>
-            <w:bottom w:w="0" w:type="dxa"/>
-          </w:tblCellMar>
-        </w:tblPrEx>
         <w:trPr>
           <w:cantSplit/>
         </w:trPr>
@@ -2083,12 +1963,6 @@
         </w:tc>
       </w:tr>
       <w:tr>
-        <w:tblPrEx>
-          <w:tblCellMar>
-            <w:top w:w="0" w:type="dxa"/>
-            <w:bottom w:w="0" w:type="dxa"/>
-          </w:tblCellMar>
-        </w:tblPrEx>
         <w:trPr>
           <w:cantSplit/>
         </w:trPr>
@@ -2149,12 +2023,6 @@
         </w:tc>
       </w:tr>
       <w:tr>
-        <w:tblPrEx>
-          <w:tblCellMar>
-            <w:top w:w="0" w:type="dxa"/>
-            <w:bottom w:w="0" w:type="dxa"/>
-          </w:tblCellMar>
-        </w:tblPrEx>
         <w:trPr>
           <w:cantSplit/>
         </w:trPr>
@@ -2213,12 +2081,6 @@
         </w:tc>
       </w:tr>
       <w:tr>
-        <w:tblPrEx>
-          <w:tblCellMar>
-            <w:top w:w="0" w:type="dxa"/>
-            <w:bottom w:w="0" w:type="dxa"/>
-          </w:tblCellMar>
-        </w:tblPrEx>
         <w:trPr>
           <w:cantSplit/>
         </w:trPr>
@@ -2251,12 +2113,6 @@
         </w:tc>
       </w:tr>
       <w:tr>
-        <w:tblPrEx>
-          <w:tblCellMar>
-            <w:top w:w="0" w:type="dxa"/>
-            <w:bottom w:w="0" w:type="dxa"/>
-          </w:tblCellMar>
-        </w:tblPrEx>
         <w:trPr>
           <w:cantSplit/>
         </w:trPr>
@@ -2405,12 +2261,6 @@
         </w:tc>
       </w:tr>
       <w:tr>
-        <w:tblPrEx>
-          <w:tblCellMar>
-            <w:top w:w="0" w:type="dxa"/>
-            <w:bottom w:w="0" w:type="dxa"/>
-          </w:tblCellMar>
-        </w:tblPrEx>
         <w:trPr>
           <w:cantSplit/>
         </w:trPr>
@@ -2450,7 +2300,7 @@
               <mc:AlternateContent>
                 <mc:Choice Requires="wps">
                   <w:drawing>
-                    <wp:anchor distT="0" distB="0" distL="114300" distR="114300" simplePos="0" relativeHeight="251657216" behindDoc="0" locked="0" layoutInCell="1" allowOverlap="1" wp14:anchorId="0481392B" wp14:editId="05850370">
+                    <wp:anchor distT="0" distB="0" distL="114300" distR="114300" simplePos="0" relativeHeight="251657216" behindDoc="0" locked="0" layoutInCell="1" allowOverlap="1" wp14:anchorId="0481392B" wp14:editId="70596B4E">
                       <wp:simplePos x="0" y="0"/>
                       <wp:positionH relativeFrom="column">
                         <wp:posOffset>20320</wp:posOffset>
@@ -2459,7 +2309,7 @@
                         <wp:posOffset>311150</wp:posOffset>
                       </wp:positionV>
                       <wp:extent cx="6172835" cy="2590800"/>
-                      <wp:effectExtent l="10795" t="6350" r="7620" b="12700"/>
+                      <wp:effectExtent l="0" t="0" r="18415" b="19050"/>
                       <wp:wrapNone/>
                       <wp:docPr id="315947043" name="Text Box 2"/>
                       <wp:cNvGraphicFramePr>
@@ -2479,9 +2329,7 @@
                               <a:prstGeom prst="rect">
                                 <a:avLst/>
                               </a:prstGeom>
-                              <a:solidFill>
-                                <a:srgbClr val="FFFFFF"/>
-                              </a:solidFill>
+                              <a:noFill/>
                               <a:ln w="9525">
                                 <a:solidFill>
                                   <a:srgbClr val="000000"/>
@@ -2527,7 +2375,7 @@
                       <v:stroke joinstyle="miter"/>
                       <v:path gradientshapeok="t" o:connecttype="rect"/>
                     </v:shapetype>
-                    <v:shape id="Text Box 2" o:spid="_x0000_s1026" type="#_x0000_t202" style="position:absolute;margin-left:1.6pt;margin-top:24.5pt;width:486.05pt;height:204pt;z-index:251657216;visibility:visible;mso-wrap-style:square;mso-width-percent:0;mso-height-percent:0;mso-wrap-distance-left:9pt;mso-wrap-distance-top:0;mso-wrap-distance-right:9pt;mso-wrap-distance-bottom:0;mso-position-horizontal:absolute;mso-position-horizontal-relative:text;mso-position-vertical:absolute;mso-position-vertical-relative:text;mso-width-percent:0;mso-height-percent:0;mso-width-relative:margin;mso-height-relative:margin;v-text-anchor:top" o:gfxdata="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">
+                    <v:shape id="Text Box 2" o:spid="_x0000_s1026" type="#_x0000_t202" style="position:absolute;margin-left:1.6pt;margin-top:24.5pt;width:486.05pt;height:204pt;z-index:251657216;visibility:visible;mso-wrap-style:square;mso-width-percent:0;mso-height-percent:0;mso-wrap-distance-left:9pt;mso-wrap-distance-top:0;mso-wrap-distance-right:9pt;mso-wrap-distance-bottom:0;mso-position-horizontal:absolute;mso-position-horizontal-relative:text;mso-position-vertical:absolute;mso-position-vertical-relative:text;mso-width-percent:0;mso-height-percent:0;mso-width-relative:margin;mso-height-relative:margin;v-text-anchor:top" o:gfxdata="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" filled="f">
                       <v:textbox>
                         <w:txbxContent>
                           <w:p/>
@@ -2787,12 +2635,6 @@
         <w:gridCol w:w="4253"/>
       </w:tblGrid>
       <w:tr>
-        <w:tblPrEx>
-          <w:tblCellMar>
-            <w:top w:w="0" w:type="dxa"/>
-            <w:bottom w:w="0" w:type="dxa"/>
-          </w:tblCellMar>
-        </w:tblPrEx>
         <w:trPr>
           <w:cantSplit/>
         </w:trPr>
@@ -2882,12 +2724,6 @@
         </w:tc>
       </w:tr>
       <w:tr>
-        <w:tblPrEx>
-          <w:tblCellMar>
-            <w:top w:w="0" w:type="dxa"/>
-            <w:bottom w:w="0" w:type="dxa"/>
-          </w:tblCellMar>
-        </w:tblPrEx>
         <w:trPr>
           <w:cantSplit/>
         </w:trPr>
@@ -2960,12 +2796,6 @@
         </w:tc>
       </w:tr>
       <w:tr>
-        <w:tblPrEx>
-          <w:tblCellMar>
-            <w:top w:w="0" w:type="dxa"/>
-            <w:bottom w:w="0" w:type="dxa"/>
-          </w:tblCellMar>
-        </w:tblPrEx>
         <w:trPr>
           <w:cantSplit/>
         </w:trPr>
@@ -3637,7 +3467,7 @@
 </file>
 
 <file path=word/endnotes.xml><?xml version="1.0" encoding="utf-8"?>
-<w:endnotes xmlns:wpc="http://schemas.microsoft.com/office/word/2010/wordprocessingCanvas" xmlns:cx="http://schemas.microsoft.com/office/drawing/2014/chartex" xmlns:cx1="http://schemas.microsoft.com/office/drawing/2015/9/8/chartex" xmlns:cx2="http://schemas.microsoft.com/office/drawing/2015/10/21/chartex" xmlns:cx3="http://schemas.microsoft.com/office/drawing/2016/5/9/chartex" xmlns:cx4="http://schemas.microsoft.com/office/drawing/2016/5/10/chartex" xmlns:cx5="http://schemas.microsoft.com/office/drawing/2016/5/11/chartex" xmlns:cx6="http://schemas.microsoft.com/office/drawing/2016/5/12/chartex" xmlns:cx7="http://schemas.microsoft.com/office/drawing/2016/5/13/chartex" xmlns:cx8="http://schemas.microsoft.com/office/drawing/2016/5/14/chartex" xmlns:mc="http://schemas.openxmlformats.org/markup-compatibility/2006" xmlns:aink="http://schemas.microsoft.com/office/drawing/2016/ink" xmlns:am3d="http://schemas.microsoft.com/office/drawing/2017/model3d" xmlns:o="urn:schemas-microsoft-com:office:office" xmlns:oel="http://schemas.microsoft.com/office/2019/extlst" xmlns:r="http://schemas.openxmlformats.org/officeDocument/2006/relationships" xmlns:m="http://schemas.openxmlformats.org/officeDocument/2006/math" xmlns:v="urn:schemas-microsoft-com:vml" xmlns:wp14="http://schemas.microsoft.com/office/word/2010/wordprocessingDrawing" xmlns:wp="http://schemas.openxmlformats.org/drawingml/2006/wordprocessingDrawing" xmlns:w10="urn:schemas-microsoft-com:office:word" xmlns:w="http://schemas.openxmlformats.org/wordprocessingml/2006/main" xmlns:w14="http://schemas.microsoft.com/office/word/2010/wordml" xmlns:w15="http://schemas.microsoft.com/office/word/2012/wordml" xmlns:w16cex="http://schemas.microsoft.com/office/word/2018/wordml/cex" xmlns:w16cid="http://schemas.microsoft.com/office/word/2016/wordml/cid" xmlns:w16="http://schemas.microsoft.com/office/word/2018/wordml" xmlns:w16sdtdh="http://schemas.microsoft.com/office/word/2020/wordml/sdtdatahash" xmlns:w16se="http://schemas.microsoft.com/office/word/2015/wordml/symex" xmlns:wpg="http://schemas.microsoft.com/office/word/2010/wordprocessingGroup" xmlns:wpi="http://schemas.microsoft.com/office/word/2010/wordprocessingInk" xmlns:wne="http://schemas.microsoft.com/office/word/2006/wordml" xmlns:wps="http://schemas.microsoft.com/office/word/2010/wordprocessingShape" mc:Ignorable="w14 w15 w16se w16cid w16 w16cex w16sdtdh wp14">
+<w:endnotes xmlns:wpc="http://schemas.microsoft.com/office/word/2010/wordprocessingCanvas" xmlns:cx="http://schemas.microsoft.com/office/drawing/2014/chartex" xmlns:cx1="http://schemas.microsoft.com/office/drawing/2015/9/8/chartex" xmlns:cx2="http://schemas.microsoft.com/office/drawing/2015/10/21/chartex" xmlns:cx3="http://schemas.microsoft.com/office/drawing/2016/5/9/chartex" xmlns:cx4="http://schemas.microsoft.com/office/drawing/2016/5/10/chartex" xmlns:cx5="http://schemas.microsoft.com/office/drawing/2016/5/11/chartex" xmlns:cx6="http://schemas.microsoft.com/office/drawing/2016/5/12/chartex" xmlns:cx7="http://schemas.microsoft.com/office/drawing/2016/5/13/chartex" xmlns:cx8="http://schemas.microsoft.com/office/drawing/2016/5/14/chartex" xmlns:mc="http://schemas.openxmlformats.org/markup-compatibility/2006" xmlns:aink="http://schemas.microsoft.com/office/drawing/2016/ink" xmlns:am3d="http://schemas.microsoft.com/office/drawing/2017/model3d" xmlns:o="urn:schemas-microsoft-com:office:office" xmlns:oel="http://schemas.microsoft.com/office/2019/extlst" xmlns:r="http://schemas.openxmlformats.org/officeDocument/2006/relationships" xmlns:m="http://schemas.openxmlformats.org/officeDocument/2006/math" xmlns:v="urn:schemas-microsoft-com:vml" xmlns:wp14="http://schemas.microsoft.com/office/word/2010/wordprocessingDrawing" xmlns:wp="http://schemas.openxmlformats.org/drawingml/2006/wordprocessingDrawing" xmlns:w10="urn:schemas-microsoft-com:office:word" xmlns:w="http://schemas.openxmlformats.org/wordprocessingml/2006/main" xmlns:w14="http://schemas.microsoft.com/office/word/2010/wordml" xmlns:w15="http://schemas.microsoft.com/office/word/2012/wordml" xmlns:w16cex="http://schemas.microsoft.com/office/word/2018/wordml/cex" xmlns:w16cid="http://schemas.microsoft.com/office/word/2016/wordml/cid" xmlns:w16="http://schemas.microsoft.com/office/word/2018/wordml" xmlns:w16du="http://schemas.microsoft.com/office/word/2023/wordml/word16du" xmlns:w16sdtdh="http://schemas.microsoft.com/office/word/2020/wordml/sdtdatahash" xmlns:w16se="http://schemas.microsoft.com/office/word/2015/wordml/symex" xmlns:wpg="http://schemas.microsoft.com/office/word/2010/wordprocessingGroup" xmlns:wpi="http://schemas.microsoft.com/office/word/2010/wordprocessingInk" xmlns:wne="http://schemas.microsoft.com/office/word/2006/wordml" xmlns:wps="http://schemas.microsoft.com/office/word/2010/wordprocessingShape" mc:Ignorable="w14 w15 w16se w16cid w16 w16cex w16sdtdh w16du wp14">
   <w:endnote w:type="separator" w:id="-1">
     <w:p>
       <w:r>
@@ -3656,7 +3486,7 @@
 </file>
 
 <file path=word/footer1.xml><?xml version="1.0" encoding="utf-8"?>
-<w:ftr xmlns:wpc="http://schemas.microsoft.com/office/word/2010/wordprocessingCanvas" xmlns:cx="http://schemas.microsoft.com/office/drawing/2014/chartex" xmlns:cx1="http://schemas.microsoft.com/office/drawing/2015/9/8/chartex" xmlns:cx2="http://schemas.microsoft.com/office/drawing/2015/10/21/chartex" xmlns:cx3="http://schemas.microsoft.com/office/drawing/2016/5/9/chartex" xmlns:cx4="http://schemas.microsoft.com/office/drawing/2016/5/10/chartex" xmlns:cx5="http://schemas.microsoft.com/office/drawing/2016/5/11/chartex" xmlns:cx6="http://schemas.microsoft.com/office/drawing/2016/5/12/chartex" xmlns:cx7="http://schemas.microsoft.com/office/drawing/2016/5/13/chartex" xmlns:cx8="http://schemas.microsoft.com/office/drawing/2016/5/14/chartex" xmlns:mc="http://schemas.openxmlformats.org/markup-compatibility/2006" xmlns:aink="http://schemas.microsoft.com/office/drawing/2016/ink" xmlns:am3d="http://schemas.microsoft.com/office/drawing/2017/model3d" xmlns:o="urn:schemas-microsoft-com:office:office" xmlns:oel="http://schemas.microsoft.com/office/2019/extlst" xmlns:r="http://schemas.openxmlformats.org/officeDocument/2006/relationships" xmlns:m="http://schemas.openxmlformats.org/officeDocument/2006/math" xmlns:v="urn:schemas-microsoft-com:vml" xmlns:wp14="http://schemas.microsoft.com/office/word/2010/wordprocessingDrawing" xmlns:wp="http://schemas.openxmlformats.org/drawingml/2006/wordprocessingDrawing" xmlns:w10="urn:schemas-microsoft-com:office:word" xmlns:w="http://schemas.openxmlformats.org/wordprocessingml/2006/main" xmlns:w14="http://schemas.microsoft.com/office/word/2010/wordml" xmlns:w15="http://schemas.microsoft.com/office/word/2012/wordml" xmlns:w16cex="http://schemas.microsoft.com/office/word/2018/wordml/cex" xmlns:w16cid="http://schemas.microsoft.com/office/word/2016/wordml/cid" xmlns:w16="http://schemas.microsoft.com/office/word/2018/wordml" xmlns:w16sdtdh="http://schemas.microsoft.com/office/word/2020/wordml/sdtdatahash" xmlns:w16se="http://schemas.microsoft.com/office/word/2015/wordml/symex" xmlns:wpg="http://schemas.microsoft.com/office/word/2010/wordprocessingGroup" xmlns:wpi="http://schemas.microsoft.com/office/word/2010/wordprocessingInk" xmlns:wne="http://schemas.microsoft.com/office/word/2006/wordml" xmlns:wps="http://schemas.microsoft.com/office/word/2010/wordprocessingShape" mc:Ignorable="w14 w15 w16se w16cid w16 w16cex w16sdtdh wp14">
+<w:ftr xmlns:wpc="http://schemas.microsoft.com/office/word/2010/wordprocessingCanvas" xmlns:cx="http://schemas.microsoft.com/office/drawing/2014/chartex" xmlns:cx1="http://schemas.microsoft.com/office/drawing/2015/9/8/chartex" xmlns:cx2="http://schemas.microsoft.com/office/drawing/2015/10/21/chartex" xmlns:cx3="http://schemas.microsoft.com/office/drawing/2016/5/9/chartex" xmlns:cx4="http://schemas.microsoft.com/office/drawing/2016/5/10/chartex" xmlns:cx5="http://schemas.microsoft.com/office/drawing/2016/5/11/chartex" xmlns:cx6="http://schemas.microsoft.com/office/drawing/2016/5/12/chartex" xmlns:cx7="http://schemas.microsoft.com/office/drawing/2016/5/13/chartex" xmlns:cx8="http://schemas.microsoft.com/office/drawing/2016/5/14/chartex" xmlns:mc="http://schemas.openxmlformats.org/markup-compatibility/2006" xmlns:aink="http://schemas.microsoft.com/office/drawing/2016/ink" xmlns:am3d="http://schemas.microsoft.com/office/drawing/2017/model3d" xmlns:o="urn:schemas-microsoft-com:office:office" xmlns:oel="http://schemas.microsoft.com/office/2019/extlst" xmlns:r="http://schemas.openxmlformats.org/officeDocument/2006/relationships" xmlns:m="http://schemas.openxmlformats.org/officeDocument/2006/math" xmlns:v="urn:schemas-microsoft-com:vml" xmlns:wp14="http://schemas.microsoft.com/office/word/2010/wordprocessingDrawing" xmlns:wp="http://schemas.openxmlformats.org/drawingml/2006/wordprocessingDrawing" xmlns:w10="urn:schemas-microsoft-com:office:word" xmlns:w="http://schemas.openxmlformats.org/wordprocessingml/2006/main" xmlns:w14="http://schemas.microsoft.com/office/word/2010/wordml" xmlns:w15="http://schemas.microsoft.com/office/word/2012/wordml" xmlns:w16cex="http://schemas.microsoft.com/office/word/2018/wordml/cex" xmlns:w16cid="http://schemas.microsoft.com/office/word/2016/wordml/cid" xmlns:w16="http://schemas.microsoft.com/office/word/2018/wordml" xmlns:w16du="http://schemas.microsoft.com/office/word/2023/wordml/word16du" xmlns:w16sdtdh="http://schemas.microsoft.com/office/word/2020/wordml/sdtdatahash" xmlns:w16se="http://schemas.microsoft.com/office/word/2015/wordml/symex" xmlns:wpg="http://schemas.microsoft.com/office/word/2010/wordprocessingGroup" xmlns:wpi="http://schemas.microsoft.com/office/word/2010/wordprocessingInk" xmlns:wne="http://schemas.microsoft.com/office/word/2006/wordml" xmlns:wps="http://schemas.microsoft.com/office/word/2010/wordprocessingShape" mc:Ignorable="w14 w15 w16se w16cid w16 w16cex w16sdtdh w16du wp14">
   <w:p>
     <w:pPr>
       <w:pStyle w:val="Rodap"/>
@@ -3666,7 +3496,7 @@
 </file>
 
 <file path=word/footer2.xml><?xml version="1.0" encoding="utf-8"?>
-<w:ftr xmlns:wpc="http://schemas.microsoft.com/office/word/2010/wordprocessingCanvas" xmlns:cx="http://schemas.microsoft.com/office/drawing/2014/chartex" xmlns:cx1="http://schemas.microsoft.com/office/drawing/2015/9/8/chartex" xmlns:cx2="http://schemas.microsoft.com/office/drawing/2015/10/21/chartex" xmlns:cx3="http://schemas.microsoft.com/office/drawing/2016/5/9/chartex" xmlns:cx4="http://schemas.microsoft.com/office/drawing/2016/5/10/chartex" xmlns:cx5="http://schemas.microsoft.com/office/drawing/2016/5/11/chartex" xmlns:cx6="http://schemas.microsoft.com/office/drawing/2016/5/12/chartex" xmlns:cx7="http://schemas.microsoft.com/office/drawing/2016/5/13/chartex" xmlns:cx8="http://schemas.microsoft.com/office/drawing/2016/5/14/chartex" xmlns:mc="http://schemas.openxmlformats.org/markup-compatibility/2006" xmlns:aink="http://schemas.microsoft.com/office/drawing/2016/ink" xmlns:am3d="http://schemas.microsoft.com/office/drawing/2017/model3d" xmlns:o="urn:schemas-microsoft-com:office:office" xmlns:oel="http://schemas.microsoft.com/office/2019/extlst" xmlns:r="http://schemas.openxmlformats.org/officeDocument/2006/relationships" xmlns:m="http://schemas.openxmlformats.org/officeDocument/2006/math" xmlns:v="urn:schemas-microsoft-com:vml" xmlns:wp14="http://schemas.microsoft.com/office/word/2010/wordprocessingDrawing" xmlns:wp="http://schemas.openxmlformats.org/drawingml/2006/wordprocessingDrawing" xmlns:w10="urn:schemas-microsoft-com:office:word" xmlns:w="http://schemas.openxmlformats.org/wordprocessingml/2006/main" xmlns:w14="http://schemas.microsoft.com/office/word/2010/wordml" xmlns:w15="http://schemas.microsoft.com/office/word/2012/wordml" xmlns:w16cex="http://schemas.microsoft.com/office/word/2018/wordml/cex" xmlns:w16cid="http://schemas.microsoft.com/office/word/2016/wordml/cid" xmlns:w16="http://schemas.microsoft.com/office/word/2018/wordml" xmlns:w16sdtdh="http://schemas.microsoft.com/office/word/2020/wordml/sdtdatahash" xmlns:w16se="http://schemas.microsoft.com/office/word/2015/wordml/symex" xmlns:wpg="http://schemas.microsoft.com/office/word/2010/wordprocessingGroup" xmlns:wpi="http://schemas.microsoft.com/office/word/2010/wordprocessingInk" xmlns:wne="http://schemas.microsoft.com/office/word/2006/wordml" xmlns:wps="http://schemas.microsoft.com/office/word/2010/wordprocessingShape" mc:Ignorable="w14 w15 w16se w16cid w16 w16cex w16sdtdh wp14">
+<w:ftr xmlns:wpc="http://schemas.microsoft.com/office/word/2010/wordprocessingCanvas" xmlns:cx="http://schemas.microsoft.com/office/drawing/2014/chartex" xmlns:cx1="http://schemas.microsoft.com/office/drawing/2015/9/8/chartex" xmlns:cx2="http://schemas.microsoft.com/office/drawing/2015/10/21/chartex" xmlns:cx3="http://schemas.microsoft.com/office/drawing/2016/5/9/chartex" xmlns:cx4="http://schemas.microsoft.com/office/drawing/2016/5/10/chartex" xmlns:cx5="http://schemas.microsoft.com/office/drawing/2016/5/11/chartex" xmlns:cx6="http://schemas.microsoft.com/office/drawing/2016/5/12/chartex" xmlns:cx7="http://schemas.microsoft.com/office/drawing/2016/5/13/chartex" xmlns:cx8="http://schemas.microsoft.com/office/drawing/2016/5/14/chartex" xmlns:mc="http://schemas.openxmlformats.org/markup-compatibility/2006" xmlns:aink="http://schemas.microsoft.com/office/drawing/2016/ink" xmlns:am3d="http://schemas.microsoft.com/office/drawing/2017/model3d" xmlns:o="urn:schemas-microsoft-com:office:office" xmlns:oel="http://schemas.microsoft.com/office/2019/extlst" xmlns:r="http://schemas.openxmlformats.org/officeDocument/2006/relationships" xmlns:m="http://schemas.openxmlformats.org/officeDocument/2006/math" xmlns:v="urn:schemas-microsoft-com:vml" xmlns:wp14="http://schemas.microsoft.com/office/word/2010/wordprocessingDrawing" xmlns:wp="http://schemas.openxmlformats.org/drawingml/2006/wordprocessingDrawing" xmlns:w10="urn:schemas-microsoft-com:office:word" xmlns:w="http://schemas.openxmlformats.org/wordprocessingml/2006/main" xmlns:w14="http://schemas.microsoft.com/office/word/2010/wordml" xmlns:w15="http://schemas.microsoft.com/office/word/2012/wordml" xmlns:w16cex="http://schemas.microsoft.com/office/word/2018/wordml/cex" xmlns:w16cid="http://schemas.microsoft.com/office/word/2016/wordml/cid" xmlns:w16="http://schemas.microsoft.com/office/word/2018/wordml" xmlns:w16du="http://schemas.microsoft.com/office/word/2023/wordml/word16du" xmlns:w16sdtdh="http://schemas.microsoft.com/office/word/2020/wordml/sdtdatahash" xmlns:w16se="http://schemas.microsoft.com/office/word/2015/wordml/symex" xmlns:wpg="http://schemas.microsoft.com/office/word/2010/wordprocessingGroup" xmlns:wpi="http://schemas.microsoft.com/office/word/2010/wordprocessingInk" xmlns:wne="http://schemas.microsoft.com/office/word/2006/wordml" xmlns:wps="http://schemas.microsoft.com/office/word/2010/wordprocessingShape" mc:Ignorable="w14 w15 w16se w16cid w16 w16cex w16sdtdh w16du wp14">
   <w:tbl>
     <w:tblPr>
       <w:tblW w:w="0" w:type="auto"/>
@@ -3801,7 +3631,7 @@
 </file>
 
 <file path=word/footer3.xml><?xml version="1.0" encoding="utf-8"?>
-<w:ftr xmlns:wpc="http://schemas.microsoft.com/office/word/2010/wordprocessingCanvas" xmlns:cx="http://schemas.microsoft.com/office/drawing/2014/chartex" xmlns:cx1="http://schemas.microsoft.com/office/drawing/2015/9/8/chartex" xmlns:cx2="http://schemas.microsoft.com/office/drawing/2015/10/21/chartex" xmlns:cx3="http://schemas.microsoft.com/office/drawing/2016/5/9/chartex" xmlns:cx4="http://schemas.microsoft.com/office/drawing/2016/5/10/chartex" xmlns:cx5="http://schemas.microsoft.com/office/drawing/2016/5/11/chartex" xmlns:cx6="http://schemas.microsoft.com/office/drawing/2016/5/12/chartex" xmlns:cx7="http://schemas.microsoft.com/office/drawing/2016/5/13/chartex" xmlns:cx8="http://schemas.microsoft.com/office/drawing/2016/5/14/chartex" xmlns:mc="http://schemas.openxmlformats.org/markup-compatibility/2006" xmlns:aink="http://schemas.microsoft.com/office/drawing/2016/ink" xmlns:am3d="http://schemas.microsoft.com/office/drawing/2017/model3d" xmlns:o="urn:schemas-microsoft-com:office:office" xmlns:oel="http://schemas.microsoft.com/office/2019/extlst" xmlns:r="http://schemas.openxmlformats.org/officeDocument/2006/relationships" xmlns:m="http://schemas.openxmlformats.org/officeDocument/2006/math" xmlns:v="urn:schemas-microsoft-com:vml" xmlns:wp14="http://schemas.microsoft.com/office/word/2010/wordprocessingDrawing" xmlns:wp="http://schemas.openxmlformats.org/drawingml/2006/wordprocessingDrawing" xmlns:w10="urn:schemas-microsoft-com:office:word" xmlns:w="http://schemas.openxmlformats.org/wordprocessingml/2006/main" xmlns:w14="http://schemas.microsoft.com/office/word/2010/wordml" xmlns:w15="http://schemas.microsoft.com/office/word/2012/wordml" xmlns:w16cex="http://schemas.microsoft.com/office/word/2018/wordml/cex" xmlns:w16cid="http://schemas.microsoft.com/office/word/2016/wordml/cid" xmlns:w16="http://schemas.microsoft.com/office/word/2018/wordml" xmlns:w16sdtdh="http://schemas.microsoft.com/office/word/2020/wordml/sdtdatahash" xmlns:w16se="http://schemas.microsoft.com/office/word/2015/wordml/symex" xmlns:wpg="http://schemas.microsoft.com/office/word/2010/wordprocessingGroup" xmlns:wpi="http://schemas.microsoft.com/office/word/2010/wordprocessingInk" xmlns:wne="http://schemas.microsoft.com/office/word/2006/wordml" xmlns:wps="http://schemas.microsoft.com/office/word/2010/wordprocessingShape" mc:Ignorable="w14 w15 w16se w16cid w16 w16cex w16sdtdh wp14">
+<w:ftr xmlns:wpc="http://schemas.microsoft.com/office/word/2010/wordprocessingCanvas" xmlns:cx="http://schemas.microsoft.com/office/drawing/2014/chartex" xmlns:cx1="http://schemas.microsoft.com/office/drawing/2015/9/8/chartex" xmlns:cx2="http://schemas.microsoft.com/office/drawing/2015/10/21/chartex" xmlns:cx3="http://schemas.microsoft.com/office/drawing/2016/5/9/chartex" xmlns:cx4="http://schemas.microsoft.com/office/drawing/2016/5/10/chartex" xmlns:cx5="http://schemas.microsoft.com/office/drawing/2016/5/11/chartex" xmlns:cx6="http://schemas.microsoft.com/office/drawing/2016/5/12/chartex" xmlns:cx7="http://schemas.microsoft.com/office/drawing/2016/5/13/chartex" xmlns:cx8="http://schemas.microsoft.com/office/drawing/2016/5/14/chartex" xmlns:mc="http://schemas.openxmlformats.org/markup-compatibility/2006" xmlns:aink="http://schemas.microsoft.com/office/drawing/2016/ink" xmlns:am3d="http://schemas.microsoft.com/office/drawing/2017/model3d" xmlns:o="urn:schemas-microsoft-com:office:office" xmlns:oel="http://schemas.microsoft.com/office/2019/extlst" xmlns:r="http://schemas.openxmlformats.org/officeDocument/2006/relationships" xmlns:m="http://schemas.openxmlformats.org/officeDocument/2006/math" xmlns:v="urn:schemas-microsoft-com:vml" xmlns:wp14="http://schemas.microsoft.com/office/word/2010/wordprocessingDrawing" xmlns:wp="http://schemas.openxmlformats.org/drawingml/2006/wordprocessingDrawing" xmlns:w10="urn:schemas-microsoft-com:office:word" xmlns:w="http://schemas.openxmlformats.org/wordprocessingml/2006/main" xmlns:w14="http://schemas.microsoft.com/office/word/2010/wordml" xmlns:w15="http://schemas.microsoft.com/office/word/2012/wordml" xmlns:w16cex="http://schemas.microsoft.com/office/word/2018/wordml/cex" xmlns:w16cid="http://schemas.microsoft.com/office/word/2016/wordml/cid" xmlns:w16="http://schemas.microsoft.com/office/word/2018/wordml" xmlns:w16du="http://schemas.microsoft.com/office/word/2023/wordml/word16du" xmlns:w16sdtdh="http://schemas.microsoft.com/office/word/2020/wordml/sdtdatahash" xmlns:w16se="http://schemas.microsoft.com/office/word/2015/wordml/symex" xmlns:wpg="http://schemas.microsoft.com/office/word/2010/wordprocessingGroup" xmlns:wpi="http://schemas.microsoft.com/office/word/2010/wordprocessingInk" xmlns:wne="http://schemas.microsoft.com/office/word/2006/wordml" xmlns:wps="http://schemas.microsoft.com/office/word/2010/wordprocessingShape" mc:Ignorable="w14 w15 w16se w16cid w16 w16cex w16sdtdh w16du wp14">
   <w:p>
     <w:pPr>
       <w:pStyle w:val="Rodap"/>
@@ -3811,7 +3641,7 @@
 </file>
 
 <file path=word/footnotes.xml><?xml version="1.0" encoding="utf-8"?>
-<w:footnotes xmlns:wpc="http://schemas.microsoft.com/office/word/2010/wordprocessingCanvas" xmlns:cx="http://schemas.microsoft.com/office/drawing/2014/chartex" xmlns:cx1="http://schemas.microsoft.com/office/drawing/2015/9/8/chartex" xmlns:cx2="http://schemas.microsoft.com/office/drawing/2015/10/21/chartex" xmlns:cx3="http://schemas.microsoft.com/office/drawing/2016/5/9/chartex" xmlns:cx4="http://schemas.microsoft.com/office/drawing/2016/5/10/chartex" xmlns:cx5="http://schemas.microsoft.com/office/drawing/2016/5/11/chartex" xmlns:cx6="http://schemas.microsoft.com/office/drawing/2016/5/12/chartex" xmlns:cx7="http://schemas.microsoft.com/office/drawing/2016/5/13/chartex" xmlns:cx8="http://schemas.microsoft.com/office/drawing/2016/5/14/chartex" xmlns:mc="http://schemas.openxmlformats.org/markup-compatibility/2006" xmlns:aink="http://schemas.microsoft.com/office/drawing/2016/ink" xmlns:am3d="http://schemas.microsoft.com/office/drawing/2017/model3d" xmlns:o="urn:schemas-microsoft-com:office:office" xmlns:oel="http://schemas.microsoft.com/office/2019/extlst" xmlns:r="http://schemas.openxmlformats.org/officeDocument/2006/relationships" xmlns:m="http://schemas.openxmlformats.org/officeDocument/2006/math" xmlns:v="urn:schemas-microsoft-com:vml" xmlns:wp14="http://schemas.microsoft.com/office/word/2010/wordprocessingDrawing" xmlns:wp="http://schemas.openxmlformats.org/drawingml/2006/wordprocessingDrawing" xmlns:w10="urn:schemas-microsoft-com:office:word" xmlns:w="http://schemas.openxmlformats.org/wordprocessingml/2006/main" xmlns:w14="http://schemas.microsoft.com/office/word/2010/wordml" xmlns:w15="http://schemas.microsoft.com/office/word/2012/wordml" xmlns:w16cex="http://schemas.microsoft.com/office/word/2018/wordml/cex" xmlns:w16cid="http://schemas.microsoft.com/office/word/2016/wordml/cid" xmlns:w16="http://schemas.microsoft.com/office/word/2018/wordml" xmlns:w16sdtdh="http://schemas.microsoft.com/office/word/2020/wordml/sdtdatahash" xmlns:w16se="http://schemas.microsoft.com/office/word/2015/wordml/symex" xmlns:wpg="http://schemas.microsoft.com/office/word/2010/wordprocessingGroup" xmlns:wpi="http://schemas.microsoft.com/office/word/2010/wordprocessingInk" xmlns:wne="http://schemas.microsoft.com/office/word/2006/wordml" xmlns:wps="http://schemas.microsoft.com/office/word/2010/wordprocessingShape" mc:Ignorable="w14 w15 w16se w16cid w16 w16cex w16sdtdh wp14">
+<w:footnotes xmlns:wpc="http://schemas.microsoft.com/office/word/2010/wordprocessingCanvas" xmlns:cx="http://schemas.microsoft.com/office/drawing/2014/chartex" xmlns:cx1="http://schemas.microsoft.com/office/drawing/2015/9/8/chartex" xmlns:cx2="http://schemas.microsoft.com/office/drawing/2015/10/21/chartex" xmlns:cx3="http://schemas.microsoft.com/office/drawing/2016/5/9/chartex" xmlns:cx4="http://schemas.microsoft.com/office/drawing/2016/5/10/chartex" xmlns:cx5="http://schemas.microsoft.com/office/drawing/2016/5/11/chartex" xmlns:cx6="http://schemas.microsoft.com/office/drawing/2016/5/12/chartex" xmlns:cx7="http://schemas.microsoft.com/office/drawing/2016/5/13/chartex" xmlns:cx8="http://schemas.microsoft.com/office/drawing/2016/5/14/chartex" xmlns:mc="http://schemas.openxmlformats.org/markup-compatibility/2006" xmlns:aink="http://schemas.microsoft.com/office/drawing/2016/ink" xmlns:am3d="http://schemas.microsoft.com/office/drawing/2017/model3d" xmlns:o="urn:schemas-microsoft-com:office:office" xmlns:oel="http://schemas.microsoft.com/office/2019/extlst" xmlns:r="http://schemas.openxmlformats.org/officeDocument/2006/relationships" xmlns:m="http://schemas.openxmlformats.org/officeDocument/2006/math" xmlns:v="urn:schemas-microsoft-com:vml" xmlns:wp14="http://schemas.microsoft.com/office/word/2010/wordprocessingDrawing" xmlns:wp="http://schemas.openxmlformats.org/drawingml/2006/wordprocessingDrawing" xmlns:w10="urn:schemas-microsoft-com:office:word" xmlns:w="http://schemas.openxmlformats.org/wordprocessingml/2006/main" xmlns:w14="http://schemas.microsoft.com/office/word/2010/wordml" xmlns:w15="http://schemas.microsoft.com/office/word/2012/wordml" xmlns:w16cex="http://schemas.microsoft.com/office/word/2018/wordml/cex" xmlns:w16cid="http://schemas.microsoft.com/office/word/2016/wordml/cid" xmlns:w16="http://schemas.microsoft.com/office/word/2018/wordml" xmlns:w16du="http://schemas.microsoft.com/office/word/2023/wordml/word16du" xmlns:w16sdtdh="http://schemas.microsoft.com/office/word/2020/wordml/sdtdatahash" xmlns:w16se="http://schemas.microsoft.com/office/word/2015/wordml/symex" xmlns:wpg="http://schemas.microsoft.com/office/word/2010/wordprocessingGroup" xmlns:wpi="http://schemas.microsoft.com/office/word/2010/wordprocessingInk" xmlns:wne="http://schemas.microsoft.com/office/word/2006/wordml" xmlns:wps="http://schemas.microsoft.com/office/word/2010/wordprocessingShape" mc:Ignorable="w14 w15 w16se w16cid w16 w16cex w16sdtdh w16du wp14">
   <w:footnote w:type="separator" w:id="-1">
     <w:p>
       <w:r>
@@ -3830,7 +3660,7 @@
 </file>
 
 <file path=word/header1.xml><?xml version="1.0" encoding="utf-8"?>
-<w:hdr xmlns:wpc="http://schemas.microsoft.com/office/word/2010/wordprocessingCanvas" xmlns:cx="http://schemas.microsoft.com/office/drawing/2014/chartex" xmlns:cx1="http://schemas.microsoft.com/office/drawing/2015/9/8/chartex" xmlns:cx2="http://schemas.microsoft.com/office/drawing/2015/10/21/chartex" xmlns:cx3="http://schemas.microsoft.com/office/drawing/2016/5/9/chartex" xmlns:cx4="http://schemas.microsoft.com/office/drawing/2016/5/10/chartex" xmlns:cx5="http://schemas.microsoft.com/office/drawing/2016/5/11/chartex" xmlns:cx6="http://schemas.microsoft.com/office/drawing/2016/5/12/chartex" xmlns:cx7="http://schemas.microsoft.com/office/drawing/2016/5/13/chartex" xmlns:cx8="http://schemas.microsoft.com/office/drawing/2016/5/14/chartex" xmlns:mc="http://schemas.openxmlformats.org/markup-compatibility/2006" xmlns:aink="http://schemas.microsoft.com/office/drawing/2016/ink" xmlns:am3d="http://schemas.microsoft.com/office/drawing/2017/model3d" xmlns:o="urn:schemas-microsoft-com:office:office" xmlns:oel="http://schemas.microsoft.com/office/2019/extlst" xmlns:r="http://schemas.openxmlformats.org/officeDocument/2006/relationships" xmlns:m="http://schemas.openxmlformats.org/officeDocument/2006/math" xmlns:v="urn:schemas-microsoft-com:vml" xmlns:wp14="http://schemas.microsoft.com/office/word/2010/wordprocessingDrawing" xmlns:wp="http://schemas.openxmlformats.org/drawingml/2006/wordprocessingDrawing" xmlns:w10="urn:schemas-microsoft-com:office:word" xmlns:w="http://schemas.openxmlformats.org/wordprocessingml/2006/main" xmlns:w14="http://schemas.microsoft.com/office/word/2010/wordml" xmlns:w15="http://schemas.microsoft.com/office/word/2012/wordml" xmlns:w16cex="http://schemas.microsoft.com/office/word/2018/wordml/cex" xmlns:w16cid="http://schemas.microsoft.com/office/word/2016/wordml/cid" xmlns:w16="http://schemas.microsoft.com/office/word/2018/wordml" xmlns:w16sdtdh="http://schemas.microsoft.com/office/word/2020/wordml/sdtdatahash" xmlns:w16se="http://schemas.microsoft.com/office/word/2015/wordml/symex" xmlns:wpg="http://schemas.microsoft.com/office/word/2010/wordprocessingGroup" xmlns:wpi="http://schemas.microsoft.com/office/word/2010/wordprocessingInk" xmlns:wne="http://schemas.microsoft.com/office/word/2006/wordml" xmlns:wps="http://schemas.microsoft.com/office/word/2010/wordprocessingShape" mc:Ignorable="w14 w15 w16se w16cid w16 w16cex w16sdtdh wp14">
+<w:hdr xmlns:wpc="http://schemas.microsoft.com/office/word/2010/wordprocessingCanvas" xmlns:cx="http://schemas.microsoft.com/office/drawing/2014/chartex" xmlns:cx1="http://schemas.microsoft.com/office/drawing/2015/9/8/chartex" xmlns:cx2="http://schemas.microsoft.com/office/drawing/2015/10/21/chartex" xmlns:cx3="http://schemas.microsoft.com/office/drawing/2016/5/9/chartex" xmlns:cx4="http://schemas.microsoft.com/office/drawing/2016/5/10/chartex" xmlns:cx5="http://schemas.microsoft.com/office/drawing/2016/5/11/chartex" xmlns:cx6="http://schemas.microsoft.com/office/drawing/2016/5/12/chartex" xmlns:cx7="http://schemas.microsoft.com/office/drawing/2016/5/13/chartex" xmlns:cx8="http://schemas.microsoft.com/office/drawing/2016/5/14/chartex" xmlns:mc="http://schemas.openxmlformats.org/markup-compatibility/2006" xmlns:aink="http://schemas.microsoft.com/office/drawing/2016/ink" xmlns:am3d="http://schemas.microsoft.com/office/drawing/2017/model3d" xmlns:o="urn:schemas-microsoft-com:office:office" xmlns:oel="http://schemas.microsoft.com/office/2019/extlst" xmlns:r="http://schemas.openxmlformats.org/officeDocument/2006/relationships" xmlns:m="http://schemas.openxmlformats.org/officeDocument/2006/math" xmlns:v="urn:schemas-microsoft-com:vml" xmlns:wp14="http://schemas.microsoft.com/office/word/2010/wordprocessingDrawing" xmlns:wp="http://schemas.openxmlformats.org/drawingml/2006/wordprocessingDrawing" xmlns:w10="urn:schemas-microsoft-com:office:word" xmlns:w="http://schemas.openxmlformats.org/wordprocessingml/2006/main" xmlns:w14="http://schemas.microsoft.com/office/word/2010/wordml" xmlns:w15="http://schemas.microsoft.com/office/word/2012/wordml" xmlns:w16cex="http://schemas.microsoft.com/office/word/2018/wordml/cex" xmlns:w16cid="http://schemas.microsoft.com/office/word/2016/wordml/cid" xmlns:w16="http://schemas.microsoft.com/office/word/2018/wordml" xmlns:w16du="http://schemas.microsoft.com/office/word/2023/wordml/word16du" xmlns:w16sdtdh="http://schemas.microsoft.com/office/word/2020/wordml/sdtdatahash" xmlns:w16se="http://schemas.microsoft.com/office/word/2015/wordml/symex" xmlns:wpg="http://schemas.microsoft.com/office/word/2010/wordprocessingGroup" xmlns:wpi="http://schemas.microsoft.com/office/word/2010/wordprocessingInk" xmlns:wne="http://schemas.microsoft.com/office/word/2006/wordml" xmlns:wps="http://schemas.microsoft.com/office/word/2010/wordprocessingShape" mc:Ignorable="w14 w15 w16se w16cid w16 w16cex w16sdtdh w16du wp14">
   <w:p>
     <w:pPr>
       <w:pStyle w:val="Cabealho"/>
@@ -3840,7 +3670,7 @@
 </file>
 
 <file path=word/header2.xml><?xml version="1.0" encoding="utf-8"?>
-<w:hdr xmlns:wpc="http://schemas.microsoft.com/office/word/2010/wordprocessingCanvas" xmlns:cx="http://schemas.microsoft.com/office/drawing/2014/chartex" xmlns:cx1="http://schemas.microsoft.com/office/drawing/2015/9/8/chartex" xmlns:cx2="http://schemas.microsoft.com/office/drawing/2015/10/21/chartex" xmlns:cx3="http://schemas.microsoft.com/office/drawing/2016/5/9/chartex" xmlns:cx4="http://schemas.microsoft.com/office/drawing/2016/5/10/chartex" xmlns:cx5="http://schemas.microsoft.com/office/drawing/2016/5/11/chartex" xmlns:cx6="http://schemas.microsoft.com/office/drawing/2016/5/12/chartex" xmlns:cx7="http://schemas.microsoft.com/office/drawing/2016/5/13/chartex" xmlns:cx8="http://schemas.microsoft.com/office/drawing/2016/5/14/chartex" xmlns:mc="http://schemas.openxmlformats.org/markup-compatibility/2006" xmlns:aink="http://schemas.microsoft.com/office/drawing/2016/ink" xmlns:am3d="http://schemas.microsoft.com/office/drawing/2017/model3d" xmlns:o="urn:schemas-microsoft-com:office:office" xmlns:oel="http://schemas.microsoft.com/office/2019/extlst" xmlns:r="http://schemas.openxmlformats.org/officeDocument/2006/relationships" xmlns:m="http://schemas.openxmlformats.org/officeDocument/2006/math" xmlns:v="urn:schemas-microsoft-com:vml" xmlns:wp14="http://schemas.microsoft.com/office/word/2010/wordprocessingDrawing" xmlns:wp="http://schemas.openxmlformats.org/drawingml/2006/wordprocessingDrawing" xmlns:w10="urn:schemas-microsoft-com:office:word" xmlns:w="http://schemas.openxmlformats.org/wordprocessingml/2006/main" xmlns:w14="http://schemas.microsoft.com/office/word/2010/wordml" xmlns:w15="http://schemas.microsoft.com/office/word/2012/wordml" xmlns:w16cex="http://schemas.microsoft.com/office/word/2018/wordml/cex" xmlns:w16cid="http://schemas.microsoft.com/office/word/2016/wordml/cid" xmlns:w16="http://schemas.microsoft.com/office/word/2018/wordml" xmlns:w16sdtdh="http://schemas.microsoft.com/office/word/2020/wordml/sdtdatahash" xmlns:w16se="http://schemas.microsoft.com/office/word/2015/wordml/symex" xmlns:wpg="http://schemas.microsoft.com/office/word/2010/wordprocessingGroup" xmlns:wpi="http://schemas.microsoft.com/office/word/2010/wordprocessingInk" xmlns:wne="http://schemas.microsoft.com/office/word/2006/wordml" xmlns:wps="http://schemas.microsoft.com/office/word/2010/wordprocessingShape" mc:Ignorable="w14 w15 w16se w16cid w16 w16cex w16sdtdh wp14">
+<w:hdr xmlns:wpc="http://schemas.microsoft.com/office/word/2010/wordprocessingCanvas" xmlns:cx="http://schemas.microsoft.com/office/drawing/2014/chartex" xmlns:cx1="http://schemas.microsoft.com/office/drawing/2015/9/8/chartex" xmlns:cx2="http://schemas.microsoft.com/office/drawing/2015/10/21/chartex" xmlns:cx3="http://schemas.microsoft.com/office/drawing/2016/5/9/chartex" xmlns:cx4="http://schemas.microsoft.com/office/drawing/2016/5/10/chartex" xmlns:cx5="http://schemas.microsoft.com/office/drawing/2016/5/11/chartex" xmlns:cx6="http://schemas.microsoft.com/office/drawing/2016/5/12/chartex" xmlns:cx7="http://schemas.microsoft.com/office/drawing/2016/5/13/chartex" xmlns:cx8="http://schemas.microsoft.com/office/drawing/2016/5/14/chartex" xmlns:mc="http://schemas.openxmlformats.org/markup-compatibility/2006" xmlns:aink="http://schemas.microsoft.com/office/drawing/2016/ink" xmlns:am3d="http://schemas.microsoft.com/office/drawing/2017/model3d" xmlns:o="urn:schemas-microsoft-com:office:office" xmlns:oel="http://schemas.microsoft.com/office/2019/extlst" xmlns:r="http://schemas.openxmlformats.org/officeDocument/2006/relationships" xmlns:m="http://schemas.openxmlformats.org/officeDocument/2006/math" xmlns:v="urn:schemas-microsoft-com:vml" xmlns:wp14="http://schemas.microsoft.com/office/word/2010/wordprocessingDrawing" xmlns:wp="http://schemas.openxmlformats.org/drawingml/2006/wordprocessingDrawing" xmlns:w10="urn:schemas-microsoft-com:office:word" xmlns:w="http://schemas.openxmlformats.org/wordprocessingml/2006/main" xmlns:w14="http://schemas.microsoft.com/office/word/2010/wordml" xmlns:w15="http://schemas.microsoft.com/office/word/2012/wordml" xmlns:w16cex="http://schemas.microsoft.com/office/word/2018/wordml/cex" xmlns:w16cid="http://schemas.microsoft.com/office/word/2016/wordml/cid" xmlns:w16="http://schemas.microsoft.com/office/word/2018/wordml" xmlns:w16du="http://schemas.microsoft.com/office/word/2023/wordml/word16du" xmlns:w16sdtdh="http://schemas.microsoft.com/office/word/2020/wordml/sdtdatahash" xmlns:w16se="http://schemas.microsoft.com/office/word/2015/wordml/symex" xmlns:wpg="http://schemas.microsoft.com/office/word/2010/wordprocessingGroup" xmlns:wpi="http://schemas.microsoft.com/office/word/2010/wordprocessingInk" xmlns:wne="http://schemas.microsoft.com/office/word/2006/wordml" xmlns:wps="http://schemas.microsoft.com/office/word/2010/wordprocessingShape" mc:Ignorable="w14 w15 w16se w16cid w16 w16cex w16sdtdh w16du wp14">
   <w:tbl>
     <w:tblPr>
       <w:tblW w:w="0" w:type="auto"/>
@@ -4154,7 +3984,6 @@
       <w:autoSpaceDE/>
       <w:rPr>
         <w:rFonts w:ascii="Times New Roman" w:hAnsi="Times New Roman" w:cs="Times New Roman"/>
-        <w:lang w:val="pt-BR"/>
       </w:rPr>
     </w:pPr>
     <w:r>
@@ -4241,7 +4070,7 @@
 </file>
 
 <file path=word/header3.xml><?xml version="1.0" encoding="utf-8"?>
-<w:hdr xmlns:wpc="http://schemas.microsoft.com/office/word/2010/wordprocessingCanvas" xmlns:cx="http://schemas.microsoft.com/office/drawing/2014/chartex" xmlns:cx1="http://schemas.microsoft.com/office/drawing/2015/9/8/chartex" xmlns:cx2="http://schemas.microsoft.com/office/drawing/2015/10/21/chartex" xmlns:cx3="http://schemas.microsoft.com/office/drawing/2016/5/9/chartex" xmlns:cx4="http://schemas.microsoft.com/office/drawing/2016/5/10/chartex" xmlns:cx5="http://schemas.microsoft.com/office/drawing/2016/5/11/chartex" xmlns:cx6="http://schemas.microsoft.com/office/drawing/2016/5/12/chartex" xmlns:cx7="http://schemas.microsoft.com/office/drawing/2016/5/13/chartex" xmlns:cx8="http://schemas.microsoft.com/office/drawing/2016/5/14/chartex" xmlns:mc="http://schemas.openxmlformats.org/markup-compatibility/2006" xmlns:aink="http://schemas.microsoft.com/office/drawing/2016/ink" xmlns:am3d="http://schemas.microsoft.com/office/drawing/2017/model3d" xmlns:o="urn:schemas-microsoft-com:office:office" xmlns:oel="http://schemas.microsoft.com/office/2019/extlst" xmlns:r="http://schemas.openxmlformats.org/officeDocument/2006/relationships" xmlns:m="http://schemas.openxmlformats.org/officeDocument/2006/math" xmlns:v="urn:schemas-microsoft-com:vml" xmlns:wp14="http://schemas.microsoft.com/office/word/2010/wordprocessingDrawing" xmlns:wp="http://schemas.openxmlformats.org/drawingml/2006/wordprocessingDrawing" xmlns:w10="urn:schemas-microsoft-com:office:word" xmlns:w="http://schemas.openxmlformats.org/wordprocessingml/2006/main" xmlns:w14="http://schemas.microsoft.com/office/word/2010/wordml" xmlns:w15="http://schemas.microsoft.com/office/word/2012/wordml" xmlns:w16cex="http://schemas.microsoft.com/office/word/2018/wordml/cex" xmlns:w16cid="http://schemas.microsoft.com/office/word/2016/wordml/cid" xmlns:w16="http://schemas.microsoft.com/office/word/2018/wordml" xmlns:w16sdtdh="http://schemas.microsoft.com/office/word/2020/wordml/sdtdatahash" xmlns:w16se="http://schemas.microsoft.com/office/word/2015/wordml/symex" xmlns:wpg="http://schemas.microsoft.com/office/word/2010/wordprocessingGroup" xmlns:wpi="http://schemas.microsoft.com/office/word/2010/wordprocessingInk" xmlns:wne="http://schemas.microsoft.com/office/word/2006/wordml" xmlns:wps="http://schemas.microsoft.com/office/word/2010/wordprocessingShape" mc:Ignorable="w14 w15 w16se w16cid w16 w16cex w16sdtdh wp14">
+<w:hdr xmlns:wpc="http://schemas.microsoft.com/office/word/2010/wordprocessingCanvas" xmlns:cx="http://schemas.microsoft.com/office/drawing/2014/chartex" xmlns:cx1="http://schemas.microsoft.com/office/drawing/2015/9/8/chartex" xmlns:cx2="http://schemas.microsoft.com/office/drawing/2015/10/21/chartex" xmlns:cx3="http://schemas.microsoft.com/office/drawing/2016/5/9/chartex" xmlns:cx4="http://schemas.microsoft.com/office/drawing/2016/5/10/chartex" xmlns:cx5="http://schemas.microsoft.com/office/drawing/2016/5/11/chartex" xmlns:cx6="http://schemas.microsoft.com/office/drawing/2016/5/12/chartex" xmlns:cx7="http://schemas.microsoft.com/office/drawing/2016/5/13/chartex" xmlns:cx8="http://schemas.microsoft.com/office/drawing/2016/5/14/chartex" xmlns:mc="http://schemas.openxmlformats.org/markup-compatibility/2006" xmlns:aink="http://schemas.microsoft.com/office/drawing/2016/ink" xmlns:am3d="http://schemas.microsoft.com/office/drawing/2017/model3d" xmlns:o="urn:schemas-microsoft-com:office:office" xmlns:oel="http://schemas.microsoft.com/office/2019/extlst" xmlns:r="http://schemas.openxmlformats.org/officeDocument/2006/relationships" xmlns:m="http://schemas.openxmlformats.org/officeDocument/2006/math" xmlns:v="urn:schemas-microsoft-com:vml" xmlns:wp14="http://schemas.microsoft.com/office/word/2010/wordprocessingDrawing" xmlns:wp="http://schemas.openxmlformats.org/drawingml/2006/wordprocessingDrawing" xmlns:w10="urn:schemas-microsoft-com:office:word" xmlns:w="http://schemas.openxmlformats.org/wordprocessingml/2006/main" xmlns:w14="http://schemas.microsoft.com/office/word/2010/wordml" xmlns:w15="http://schemas.microsoft.com/office/word/2012/wordml" xmlns:w16cex="http://schemas.microsoft.com/office/word/2018/wordml/cex" xmlns:w16cid="http://schemas.microsoft.com/office/word/2016/wordml/cid" xmlns:w16="http://schemas.microsoft.com/office/word/2018/wordml" xmlns:w16du="http://schemas.microsoft.com/office/word/2023/wordml/word16du" xmlns:w16sdtdh="http://schemas.microsoft.com/office/word/2020/wordml/sdtdatahash" xmlns:w16se="http://schemas.microsoft.com/office/word/2015/wordml/symex" xmlns:wpg="http://schemas.microsoft.com/office/word/2010/wordprocessingGroup" xmlns:wpi="http://schemas.microsoft.com/office/word/2010/wordprocessingInk" xmlns:wne="http://schemas.microsoft.com/office/word/2006/wordml" xmlns:wps="http://schemas.microsoft.com/office/word/2010/wordprocessingShape" mc:Ignorable="w14 w15 w16se w16cid w16 w16cex w16sdtdh w16du wp14">
   <w:p>
     <w:pPr>
       <w:pStyle w:val="Cabealho"/>
@@ -4251,7 +4080,7 @@
 </file>
 
 <file path=word/numbering.xml><?xml version="1.0" encoding="utf-8"?>
-<w:numbering xmlns:wpc="http://schemas.microsoft.com/office/word/2010/wordprocessingCanvas" xmlns:cx="http://schemas.microsoft.com/office/drawing/2014/chartex" xmlns:cx1="http://schemas.microsoft.com/office/drawing/2015/9/8/chartex" xmlns:cx2="http://schemas.microsoft.com/office/drawing/2015/10/21/chartex" xmlns:cx3="http://schemas.microsoft.com/office/drawing/2016/5/9/chartex" xmlns:cx4="http://schemas.microsoft.com/office/drawing/2016/5/10/chartex" xmlns:cx5="http://schemas.microsoft.com/office/drawing/2016/5/11/chartex" xmlns:cx6="http://schemas.microsoft.com/office/drawing/2016/5/12/chartex" xmlns:cx7="http://schemas.microsoft.com/office/drawing/2016/5/13/chartex" xmlns:cx8="http://schemas.microsoft.com/office/drawing/2016/5/14/chartex" xmlns:mc="http://schemas.openxmlformats.org/markup-compatibility/2006" xmlns:aink="http://schemas.microsoft.com/office/drawing/2016/ink" xmlns:am3d="http://schemas.microsoft.com/office/drawing/2017/model3d" xmlns:o="urn:schemas-microsoft-com:office:office" xmlns:oel="http://schemas.microsoft.com/office/2019/extlst" xmlns:r="http://schemas.openxmlformats.org/officeDocument/2006/relationships" xmlns:m="http://schemas.openxmlformats.org/officeDocument/2006/math" xmlns:v="urn:schemas-microsoft-com:vml" xmlns:wp14="http://schemas.microsoft.com/office/word/2010/wordprocessingDrawing" xmlns:wp="http://schemas.openxmlformats.org/drawingml/2006/wordprocessingDrawing" xmlns:w10="urn:schemas-microsoft-com:office:word" xmlns:w="http://schemas.openxmlformats.org/wordprocessingml/2006/main" xmlns:w14="http://schemas.microsoft.com/office/word/2010/wordml" xmlns:w15="http://schemas.microsoft.com/office/word/2012/wordml" xmlns:w16cex="http://schemas.microsoft.com/office/word/2018/wordml/cex" xmlns:w16cid="http://schemas.microsoft.com/office/word/2016/wordml/cid" xmlns:w16="http://schemas.microsoft.com/office/word/2018/wordml" xmlns:w16sdtdh="http://schemas.microsoft.com/office/word/2020/wordml/sdtdatahash" xmlns:w16se="http://schemas.microsoft.com/office/word/2015/wordml/symex" xmlns:wpg="http://schemas.microsoft.com/office/word/2010/wordprocessingGroup" xmlns:wpi="http://schemas.microsoft.com/office/word/2010/wordprocessingInk" xmlns:wne="http://schemas.microsoft.com/office/word/2006/wordml" xmlns:wps="http://schemas.microsoft.com/office/word/2010/wordprocessingShape" mc:Ignorable="w14 w15 w16se w16cid w16 w16cex w16sdtdh wp14">
+<w:numbering xmlns:wpc="http://schemas.microsoft.com/office/word/2010/wordprocessingCanvas" xmlns:cx="http://schemas.microsoft.com/office/drawing/2014/chartex" xmlns:cx1="http://schemas.microsoft.com/office/drawing/2015/9/8/chartex" xmlns:cx2="http://schemas.microsoft.com/office/drawing/2015/10/21/chartex" xmlns:cx3="http://schemas.microsoft.com/office/drawing/2016/5/9/chartex" xmlns:cx4="http://schemas.microsoft.com/office/drawing/2016/5/10/chartex" xmlns:cx5="http://schemas.microsoft.com/office/drawing/2016/5/11/chartex" xmlns:cx6="http://schemas.microsoft.com/office/drawing/2016/5/12/chartex" xmlns:cx7="http://schemas.microsoft.com/office/drawing/2016/5/13/chartex" xmlns:cx8="http://schemas.microsoft.com/office/drawing/2016/5/14/chartex" xmlns:mc="http://schemas.openxmlformats.org/markup-compatibility/2006" xmlns:aink="http://schemas.microsoft.com/office/drawing/2016/ink" xmlns:am3d="http://schemas.microsoft.com/office/drawing/2017/model3d" xmlns:o="urn:schemas-microsoft-com:office:office" xmlns:oel="http://schemas.microsoft.com/office/2019/extlst" xmlns:r="http://schemas.openxmlformats.org/officeDocument/2006/relationships" xmlns:m="http://schemas.openxmlformats.org/officeDocument/2006/math" xmlns:v="urn:schemas-microsoft-com:vml" xmlns:wp14="http://schemas.microsoft.com/office/word/2010/wordprocessingDrawing" xmlns:wp="http://schemas.openxmlformats.org/drawingml/2006/wordprocessingDrawing" xmlns:w10="urn:schemas-microsoft-com:office:word" xmlns:w="http://schemas.openxmlformats.org/wordprocessingml/2006/main" xmlns:w14="http://schemas.microsoft.com/office/word/2010/wordml" xmlns:w15="http://schemas.microsoft.com/office/word/2012/wordml" xmlns:w16cex="http://schemas.microsoft.com/office/word/2018/wordml/cex" xmlns:w16cid="http://schemas.microsoft.com/office/word/2016/wordml/cid" xmlns:w16="http://schemas.microsoft.com/office/word/2018/wordml" xmlns:w16du="http://schemas.microsoft.com/office/word/2023/wordml/word16du" xmlns:w16sdtdh="http://schemas.microsoft.com/office/word/2020/wordml/sdtdatahash" xmlns:w16se="http://schemas.microsoft.com/office/word/2015/wordml/symex" xmlns:wpg="http://schemas.microsoft.com/office/word/2010/wordprocessingGroup" xmlns:wpi="http://schemas.microsoft.com/office/word/2010/wordprocessingInk" xmlns:wne="http://schemas.microsoft.com/office/word/2006/wordml" xmlns:wps="http://schemas.microsoft.com/office/word/2010/wordprocessingShape" mc:Ignorable="w14 w15 w16se w16cid w16 w16cex w16sdtdh w16du wp14">
   <w:abstractNum w:abstractNumId="0" w15:restartNumberingAfterBreak="0">
     <w:nsid w:val="00000001"/>
     <w:multiLevelType w:val="multilevel"/>
@@ -4259,6 +4088,7 @@
     <w:lvl w:ilvl="0">
       <w:start w:val="1"/>
       <w:numFmt w:val="none"/>
+      <w:pStyle w:val="Ttulo1"/>
       <w:suff w:val="nothing"/>
       <w:lvlText w:val=""/>
       <w:lvlJc w:val="left"/>
@@ -4272,6 +4102,7 @@
     <w:lvl w:ilvl="1">
       <w:start w:val="1"/>
       <w:numFmt w:val="none"/>
+      <w:pStyle w:val="Ttulo2"/>
       <w:suff w:val="nothing"/>
       <w:lvlText w:val=""/>
       <w:lvlJc w:val="left"/>
@@ -4285,6 +4116,7 @@
     <w:lvl w:ilvl="2">
       <w:start w:val="1"/>
       <w:numFmt w:val="none"/>
+      <w:pStyle w:val="Ttulo3"/>
       <w:suff w:val="nothing"/>
       <w:lvlText w:val=""/>
       <w:lvlJc w:val="left"/>
@@ -4298,6 +4130,7 @@
     <w:lvl w:ilvl="3">
       <w:start w:val="1"/>
       <w:numFmt w:val="none"/>
+      <w:pStyle w:val="Ttulo4"/>
       <w:suff w:val="nothing"/>
       <w:lvlText w:val=""/>
       <w:lvlJc w:val="left"/>
@@ -4311,6 +4144,7 @@
     <w:lvl w:ilvl="4">
       <w:start w:val="1"/>
       <w:numFmt w:val="none"/>
+      <w:pStyle w:val="Ttulo5"/>
       <w:suff w:val="nothing"/>
       <w:lvlText w:val=""/>
       <w:lvlJc w:val="left"/>
@@ -4324,6 +4158,7 @@
     <w:lvl w:ilvl="5">
       <w:start w:val="1"/>
       <w:numFmt w:val="none"/>
+      <w:pStyle w:val="Ttulo6"/>
       <w:suff w:val="nothing"/>
       <w:lvlText w:val=""/>
       <w:lvlJc w:val="left"/>
@@ -4350,6 +4185,7 @@
     <w:lvl w:ilvl="7">
       <w:start w:val="1"/>
       <w:numFmt w:val="none"/>
+      <w:pStyle w:val="Ttulo8"/>
       <w:suff w:val="nothing"/>
       <w:lvlText w:val=""/>
       <w:lvlJc w:val="left"/>
@@ -4591,7 +4427,7 @@
 </file>
 
 <file path=word/styles.xml><?xml version="1.0" encoding="utf-8"?>
-<w:styles xmlns:mc="http://schemas.openxmlformats.org/markup-compatibility/2006" xmlns:r="http://schemas.openxmlformats.org/officeDocument/2006/relationships" xmlns:w="http://schemas.openxmlformats.org/wordprocessingml/2006/main" xmlns:w14="http://schemas.microsoft.com/office/word/2010/wordml" xmlns:w15="http://schemas.microsoft.com/office/word/2012/wordml" xmlns:w16cex="http://schemas.microsoft.com/office/word/2018/wordml/cex" xmlns:w16cid="http://schemas.microsoft.com/office/word/2016/wordml/cid" xmlns:w16="http://schemas.microsoft.com/office/word/2018/wordml" xmlns:w16sdtdh="http://schemas.microsoft.com/office/word/2020/wordml/sdtdatahash" xmlns:w16se="http://schemas.microsoft.com/office/word/2015/wordml/symex" mc:Ignorable="w14 w15 w16se w16cid w16 w16cex w16sdtdh">
+<w:styles xmlns:mc="http://schemas.openxmlformats.org/markup-compatibility/2006" xmlns:r="http://schemas.openxmlformats.org/officeDocument/2006/relationships" xmlns:w="http://schemas.openxmlformats.org/wordprocessingml/2006/main" xmlns:w14="http://schemas.microsoft.com/office/word/2010/wordml" xmlns:w15="http://schemas.microsoft.com/office/word/2012/wordml" xmlns:w16cex="http://schemas.microsoft.com/office/word/2018/wordml/cex" xmlns:w16cid="http://schemas.microsoft.com/office/word/2016/wordml/cid" xmlns:w16="http://schemas.microsoft.com/office/word/2018/wordml" xmlns:w16du="http://schemas.microsoft.com/office/word/2023/wordml/word16du" xmlns:w16sdtdh="http://schemas.microsoft.com/office/word/2020/wordml/sdtdatahash" xmlns:w16se="http://schemas.microsoft.com/office/word/2015/wordml/symex" mc:Ignorable="w14 w15 w16se w16cid w16 w16cex w16sdtdh w16du">
   <w:docDefaults>
     <w:rPrDefault>
       <w:rPr>
@@ -5132,6 +4968,9 @@
   </w:style>
   <w:style w:type="character" w:default="1" w:styleId="Fontepargpadro">
     <w:name w:val="Default Paragraph Font"/>
+    <w:uiPriority w:val="1"/>
+    <w:semiHidden/>
+    <w:unhideWhenUsed/>
   </w:style>
   <w:style w:type="table" w:default="1" w:styleId="Tabelanormal">
     <w:name w:val="Normal Table"/>

</xml_diff>